<commit_message>
final update for resubmission 1
</commit_message>
<xml_diff>
--- a/doc/manuscript/coverLetter.docx
+++ b/doc/manuscript/coverLetter.docx
@@ -4,190 +4,206 @@
   <w:body>
     <w:p>
       <w:r>
-        <w:t xml:space="preserve">We thank you for your time and your consideration of our work. </w:t>
-      </w:r>
-      <w:r>
-        <w:t>This research article outlines a new technique for constraining soil carbon models using the radiocarbon signature of heterotrophic respiration</w:t>
-      </w:r>
-      <w:r>
-        <w:t xml:space="preserve"> (14C-CO2) </w:t>
-      </w:r>
-      <w:r>
-        <w:t xml:space="preserve">measured in laboratory incubations of archived soils. Previous work by S.E. </w:t>
-      </w:r>
-      <w:proofErr w:type="spellStart"/>
-      <w:r>
-        <w:t>Trumbore</w:t>
-      </w:r>
-      <w:proofErr w:type="spellEnd"/>
-      <w:r>
-        <w:t xml:space="preserve"> and others</w:t>
-      </w:r>
-      <w:r>
-        <w:t xml:space="preserve"> demonstrated the value of “bomb-C” </w:t>
-      </w:r>
-      <w:r>
-        <w:t>for quantifying decadal scale soil carbon cycling</w:t>
-      </w:r>
-      <w:r>
-        <w:t>: an</w:t>
-      </w:r>
-      <w:r>
-        <w:t xml:space="preserve"> essential</w:t>
-      </w:r>
-      <w:r>
-        <w:t xml:space="preserve"> time scale</w:t>
-      </w:r>
-      <w:r>
-        <w:t xml:space="preserve"> for understanding the trajectory of global climate change in the coming century. </w:t>
-      </w:r>
-      <w:r>
-        <w:t xml:space="preserve">Measuring 14C-CO2 was not possible </w:t>
-      </w:r>
-      <w:r>
-        <w:t xml:space="preserve">during the peak years of atmospheric radiocarbon enrichment </w:t>
-      </w:r>
-      <w:r>
-        <w:t>due to technological limitations. Returning to archived soils with the technology of today p</w:t>
-      </w:r>
-      <w:r>
-        <w:t>resent</w:t>
-      </w:r>
-      <w:r>
-        <w:t>s</w:t>
-      </w:r>
-      <w:r>
-        <w:t xml:space="preserve"> a unique opportunity to track the change in </w:t>
-      </w:r>
-      <w:r>
-        <w:t>14C-CO2 ove</w:t>
+        <w:t xml:space="preserve">We thank you </w:t>
+      </w:r>
+      <w:r>
+        <w:t xml:space="preserve">again </w:t>
+      </w:r>
+      <w:r>
+        <w:t xml:space="preserve">for your time and your consideration of our work. </w:t>
+      </w:r>
+      <w:r>
+        <w:t>As a reminder, t</w:t>
+      </w:r>
+      <w:r>
+        <w:t>his research article outlines a new technique for constraining soil carbon models using the radiocarbon signature of heterotrophic respiration</w:t>
+      </w:r>
+      <w:r>
+        <w:t xml:space="preserve"> (</w:t>
+      </w:r>
+      <w:r>
+        <w:t>∆</w:t>
+      </w:r>
+      <w:r>
+        <w:rPr>
+          <w:vertAlign w:val="superscript"/>
+        </w:rPr>
+        <w:t>14</w:t>
+      </w:r>
+      <w:r>
+        <w:t>C-CO</w:t>
+      </w:r>
+      <w:r>
+        <w:rPr>
+          <w:vertAlign w:val="subscript"/>
+        </w:rPr>
+        <w:t>2</w:t>
+      </w:r>
+      <w:r>
+        <w:t xml:space="preserve">) </w:t>
+      </w:r>
+      <w:r>
+        <w:t xml:space="preserve">measured in laboratory incubations of archived soils. </w:t>
+      </w:r>
+      <w:r>
+        <w:t>Our major finding is that measuring ∆</w:t>
+      </w:r>
+      <w:r>
+        <w:rPr>
+          <w:vertAlign w:val="superscript"/>
+        </w:rPr>
+        <w:t>14</w:t>
+      </w:r>
+      <w:r>
+        <w:t>C-CO</w:t>
+      </w:r>
+      <w:r>
+        <w:rPr>
+          <w:vertAlign w:val="subscript"/>
+        </w:rPr>
+        <w:t>2</w:t>
+      </w:r>
+      <w:r>
+        <w:t xml:space="preserve"> in incubations of archived soils is a promising </w:t>
+      </w:r>
+      <w:r>
+        <w:t>technique</w:t>
+      </w:r>
+      <w:r>
+        <w:t xml:space="preserve"> </w:t>
+      </w:r>
+      <w:r>
+        <w:t>for adding</w:t>
+      </w:r>
+      <w:r>
+        <w:t xml:space="preserve"> </w:t>
+      </w:r>
+      <w:r>
+        <w:t>powerful constraints on</w:t>
+      </w:r>
+      <w:r>
+        <w:t xml:space="preserve"> soil carbon models. However, we found that air-drying and rewetting mobilizes </w:t>
+      </w:r>
+      <w:r>
+        <w:t xml:space="preserve">slightly </w:t>
+      </w:r>
+      <w:r>
+        <w:t>older carbon as compared to what is</w:t>
+      </w:r>
+      <w:r>
+        <w:t xml:space="preserve"> respired in field-moist soils. The differences </w:t>
+      </w:r>
+      <w:r>
+        <w:t xml:space="preserve">in </w:t>
+      </w:r>
+      <w:r>
+        <w:t>∆</w:t>
+      </w:r>
+      <w:r>
+        <w:rPr>
+          <w:vertAlign w:val="superscript"/>
+        </w:rPr>
+        <w:t>14</w:t>
+      </w:r>
+      <w:r>
+        <w:t>C-CO</w:t>
+      </w:r>
+      <w:r>
+        <w:rPr>
+          <w:vertAlign w:val="subscript"/>
+        </w:rPr>
+        <w:t>2</w:t>
+      </w:r>
+      <w:r>
+        <w:rPr>
+          <w:vertAlign w:val="subscript"/>
+        </w:rPr>
+        <w:t xml:space="preserve"> </w:t>
+      </w:r>
+      <w:r>
+        <w:t xml:space="preserve">were significant, </w:t>
+      </w:r>
+      <w:r>
+        <w:t>but the absolute impact on ∆</w:t>
+      </w:r>
+      <w:r>
+        <w:rPr>
+          <w:vertAlign w:val="superscript"/>
+        </w:rPr>
+        <w:t>14</w:t>
+      </w:r>
+      <w:r>
+        <w:t>C-CO</w:t>
+      </w:r>
+      <w:r>
+        <w:rPr>
+          <w:vertAlign w:val="subscript"/>
+        </w:rPr>
+        <w:t>2</w:t>
+      </w:r>
+      <w:r>
+        <w:t xml:space="preserve"> is small, indicating limited bias for constraining models.</w:t>
       </w:r>
       <w:bookmarkStart w:id="0" w:name="_GoBack"/>
       <w:bookmarkEnd w:id="0"/>
-      <w:r>
-        <w:t xml:space="preserve">r time: </w:t>
-      </w:r>
-      <w:r>
-        <w:t>a new constraint that could eliminate the probl</w:t>
-      </w:r>
-      <w:r>
-        <w:t xml:space="preserve">em of multiple radiocarbon ages that </w:t>
-      </w:r>
-      <w:r>
-        <w:t>stems from estimates made with observations a</w:t>
-      </w:r>
-      <w:r>
-        <w:t>t just</w:t>
+    </w:p>
+    <w:p>
+      <w:pPr>
+        <w:tabs>
+          <w:tab w:val="left" w:pos="2508"/>
+        </w:tabs>
+      </w:pPr>
+    </w:p>
+    <w:p>
+      <w:r>
+        <w:t>We have substantially revised the manuscript from the original version. We feel that such substantial revisions were necessary to adequately respond to the comments and suggestions from the reviewers. Specifically, the reviewers recommended that we restructure the introduction and the methods section, as well as cut down the results and clarify the discussion, all of which we have done. The figures are mostly unchanged, but we did adjust the paramete</w:t>
+      </w:r>
+      <w:r>
+        <w:t>rization of the model in Fig. 6, as well as making some minor visual adjustments.</w:t>
       </w:r>
       <w:r>
         <w:t xml:space="preserve"> </w:t>
       </w:r>
       <w:r>
-        <w:t>one</w:t>
-      </w:r>
-      <w:r>
-        <w:t xml:space="preserve"> point</w:t>
-      </w:r>
-      <w:r>
-        <w:t xml:space="preserve"> in time. </w:t>
+        <w:t>The tables have been expanded in response to the reviewer comments, as we did not include all of the data from all three of our experiments initially. Finally</w:t>
+      </w:r>
+      <w:r>
+        <w:t xml:space="preserve">, in response to Reviewer 2’s comments, we have redone the statistical analysis. In addition to the updated analysis presented in the main text, we have provided an alternative analysis </w:t>
+      </w:r>
+      <w:r>
+        <w:t>in the supplemental materials in support of our main findings.</w:t>
+      </w:r>
+      <w:r>
+        <w:t xml:space="preserve"> </w:t>
       </w:r>
     </w:p>
     <w:p/>
     <w:p>
       <w:r>
-        <w:t xml:space="preserve">We demonstrate that </w:t>
-      </w:r>
-      <w:r>
-        <w:t xml:space="preserve">air-drying and rewetting soils prior to incubation leads to small but significant changes in the radiocarbon signature of respired CO2 due to an increased contribution of older carbon to the respiration flux. </w:t>
-      </w:r>
-      <w:r>
-        <w:t xml:space="preserve">This finding also sheds light on the longstanding question </w:t>
-      </w:r>
-      <w:r>
-        <w:t>regarding the mechanism driving</w:t>
-      </w:r>
-      <w:r>
-        <w:t xml:space="preserve"> the “Birch effect” </w:t>
-      </w:r>
-      <w:r>
-        <w:t>(</w:t>
-      </w:r>
-      <w:r>
-        <w:t>in which dried soils exhibit a large temporary increase in respiration upon rewetting</w:t>
+        <w:t>The data and all scripts for generating the figures are available from</w:t>
+      </w:r>
+      <w:r>
+        <w:t xml:space="preserve"> </w:t>
+      </w:r>
+      <w:proofErr w:type="spellStart"/>
+      <w:r>
+        <w:t>Zenodo</w:t>
+      </w:r>
+      <w:proofErr w:type="spellEnd"/>
+      <w:r>
+        <w:t xml:space="preserve"> (</w:t>
+      </w:r>
+      <w:r>
+        <w:rPr>
+          <w:rFonts w:ascii="Times New Roman" w:hAnsi="Times New Roman" w:cs="Times New Roman"/>
+        </w:rPr>
+        <w:t>https://doi.org/10.5281/zenodo.4959705</w:t>
       </w:r>
       <w:r>
         <w:t>)</w:t>
       </w:r>
       <w:r>
-        <w:t xml:space="preserve">. </w:t>
-      </w:r>
-      <w:r>
-        <w:t xml:space="preserve">However, </w:t>
-      </w:r>
-      <w:r>
-        <w:t xml:space="preserve">as </w:t>
-      </w:r>
-      <w:r>
-        <w:t xml:space="preserve">the </w:t>
-      </w:r>
-      <w:r>
-        <w:t xml:space="preserve">corresponding </w:t>
-      </w:r>
-      <w:r>
-        <w:t>incr</w:t>
-      </w:r>
-      <w:r>
-        <w:t>ease in apparent turn over time</w:t>
-      </w:r>
-      <w:r>
-        <w:t xml:space="preserve"> due to air-drying and rewetting was</w:t>
-      </w:r>
-      <w:r>
-        <w:t xml:space="preserve"> on</w:t>
-      </w:r>
-      <w:r>
-        <w:t>ly on</w:t>
-      </w:r>
-      <w:r>
-        <w:t xml:space="preserve"> the or</w:t>
-      </w:r>
-      <w:r>
-        <w:t xml:space="preserve">der of 2 to 4 years, </w:t>
-      </w:r>
-      <w:r>
-        <w:t xml:space="preserve">we believe that the archive incubation technique </w:t>
-      </w:r>
-      <w:r>
-        <w:t xml:space="preserve">has </w:t>
-      </w:r>
-      <w:r>
-        <w:t xml:space="preserve">great </w:t>
-      </w:r>
-      <w:r>
-        <w:t>promise for improving future soil carbon models.</w:t>
-      </w:r>
-      <w:r>
-        <w:t xml:space="preserve"> </w:t>
-      </w:r>
-    </w:p>
-    <w:p/>
-    <w:p>
-      <w:r>
-        <w:t xml:space="preserve">The data and all scripts for generating the figures are currently available from the lead author’s </w:t>
-      </w:r>
-      <w:proofErr w:type="spellStart"/>
-      <w:r>
-        <w:t>github</w:t>
-      </w:r>
-      <w:proofErr w:type="spellEnd"/>
-      <w:r>
-        <w:t xml:space="preserve"> site (</w:t>
-      </w:r>
-      <w:r>
-        <w:t>https://github.com/jb388/arc-inc</w:t>
-      </w:r>
-      <w:r>
-        <w:t>), but will be uploaded to a permanent data repository if and when the manuscript is accepted. The authors have no conflicts of interest to declare.</w:t>
+        <w:t>. The authors have no conflicts of interest to declare.</w:t>
       </w:r>
     </w:p>
     <w:sectPr>

</xml_diff>